<commit_message>
Update week 9 report
</commit_message>
<xml_diff>
--- a/weekly_reports/week_9.docx
+++ b/weekly_reports/week_9.docx
@@ -215,6 +215,9 @@
             <w:r>
               <w:t>Work on Schematic</w:t>
             </w:r>
+            <w:r>
+              <w:t xml:space="preserve"> &amp; PCB</w:t>
+            </w:r>
           </w:p>
         </w:tc>
         <w:tc>
@@ -241,7 +244,16 @@
             </w:r>
             <w:proofErr w:type="spellEnd"/>
             <w:r>
-              <w:t>, dew point generator (DPG)). Add layout notes. Add decoupling capacitors. Fix errors. Clean up schematic. Add JLCPCB part numbers and verify some components. Move RP2040 power supply from USB to barrel jack.</w:t>
+              <w:t>, dew point generator (DPG)). Add layout notes. Add decoupling capacitors. Fix errors</w:t>
+            </w:r>
+            <w:r>
+              <w:t xml:space="preserve"> and mistakes</w:t>
+            </w:r>
+            <w:r>
+              <w:t>. Clean up schematic. Add JLCPCB part numbers and verify some components. Move RP2040 power supply from USB to barrel jack.</w:t>
+            </w:r>
+            <w:r>
+              <w:t xml:space="preserve"> Add silkscreen labels to headers.</w:t>
             </w:r>
           </w:p>
         </w:tc>
@@ -249,13 +261,21 @@
           <w:tcPr>
             <w:tcW w:w="1169" w:type="dxa"/>
           </w:tcPr>
-          <w:p/>
+          <w:p>
+            <w:r>
+              <w:t>Thomas, Hunter</w:t>
+            </w:r>
+          </w:p>
         </w:tc>
         <w:tc>
           <w:tcPr>
             <w:tcW w:w="2150" w:type="dxa"/>
           </w:tcPr>
-          <w:p/>
+          <w:p>
+            <w:r>
+              <w:t>Reviewed the board with Laurance, to apply fixes and changes later.</w:t>
+            </w:r>
+          </w:p>
         </w:tc>
       </w:tr>
       <w:tr>
@@ -271,13 +291,7 @@
               <w:t>component arrangement</w:t>
             </w:r>
             <w:r>
-              <w:t>, t</w:t>
-            </w:r>
-            <w:r>
-              <w:t xml:space="preserve">racking </w:t>
-            </w:r>
-            <w:r>
-              <w:t xml:space="preserve">and design rule checking. </w:t>
+              <w:t xml:space="preserve">, tracking and design rule checking. </w:t>
             </w:r>
           </w:p>
         </w:tc>
@@ -383,13 +397,21 @@
           <w:tcPr>
             <w:tcW w:w="1169" w:type="dxa"/>
           </w:tcPr>
-          <w:p/>
+          <w:p>
+            <w:r>
+              <w:t>Quentin, Hunter</w:t>
+            </w:r>
+          </w:p>
         </w:tc>
         <w:tc>
           <w:tcPr>
             <w:tcW w:w="2150" w:type="dxa"/>
           </w:tcPr>
-          <w:p/>
+          <w:p>
+            <w:r>
+              <w:t>Reviewed the board with Laurance, to apply fixes and changes later.</w:t>
+            </w:r>
+          </w:p>
         </w:tc>
       </w:tr>
       <w:tr>
@@ -420,19 +442,31 @@
           <w:tcPr>
             <w:tcW w:w="3343" w:type="dxa"/>
           </w:tcPr>
-          <w:p/>
+          <w:p>
+            <w:r>
+              <w:t>Exported Gerber files, NC Drill files, BOM file and pick &amp; place file. Checked them with JLCPCB and corrected component rotation errors.</w:t>
+            </w:r>
+          </w:p>
         </w:tc>
         <w:tc>
           <w:tcPr>
             <w:tcW w:w="1169" w:type="dxa"/>
           </w:tcPr>
-          <w:p/>
+          <w:p>
+            <w:r>
+              <w:t>Thomas, Hunter</w:t>
+            </w:r>
+          </w:p>
         </w:tc>
         <w:tc>
           <w:tcPr>
             <w:tcW w:w="2150" w:type="dxa"/>
           </w:tcPr>
-          <w:p/>
+          <w:p>
+            <w:r>
+              <w:t>Confirmed and approved final product, and sent to Terence.</w:t>
+            </w:r>
+          </w:p>
         </w:tc>
       </w:tr>
       <w:tr>
@@ -466,7 +500,11 @@
           <w:tcPr>
             <w:tcW w:w="1169" w:type="dxa"/>
           </w:tcPr>
-          <w:p/>
+          <w:p>
+            <w:r>
+              <w:t>Thomas, Quentin</w:t>
+            </w:r>
+          </w:p>
         </w:tc>
         <w:tc>
           <w:tcPr>
@@ -560,6 +598,7 @@
           <w:b/>
           <w:bCs/>
         </w:rPr>
+        <w:lastRenderedPageBreak/>
         <w:t xml:space="preserve">Overall project tracking: </w:t>
       </w:r>
     </w:p>
@@ -669,7 +708,6 @@
           </w:tcPr>
           <w:p>
             <w:r>
-              <w:lastRenderedPageBreak/>
               <w:t>6</w:t>
             </w:r>
           </w:p>

</xml_diff>